<commit_message>
fixed typo in Lab 2
</commit_message>
<xml_diff>
--- a/lab_2/Lab2-Spring-2016.docx
+++ b/lab_2/Lab2-Spring-2016.docx
@@ -456,23 +456,7 @@
         <w:t xml:space="preserve">In this introductory lab </w:t>
       </w:r>
       <w:r>
-        <w:t xml:space="preserve">we will be setting up a persistent volume on which to store our work during the course.  We will create both a simple </w:t>
-      </w:r>
-      <w:proofErr w:type="spellStart"/>
-      <w:r>
-        <w:t>filesystem</w:t>
-      </w:r>
-      <w:proofErr w:type="spellEnd"/>
-      <w:r>
-        <w:t xml:space="preserve"> and a distributed </w:t>
-      </w:r>
-      <w:proofErr w:type="spellStart"/>
-      <w:r>
-        <w:t>filesystem</w:t>
-      </w:r>
-      <w:proofErr w:type="spellEnd"/>
-      <w:r>
-        <w:t xml:space="preserve">, and explore each of them. </w:t>
+        <w:t xml:space="preserve">we will be setting up a persistent volume on which to store our work during the course.  We will create both a simple filesystem and a distributed filesystem, and explore each of them. </w:t>
       </w:r>
       <w:r>
         <w:t>In this lab</w:t>
@@ -536,13 +520,8 @@
         <w:jc w:val="both"/>
       </w:pPr>
       <w:r>
-        <w:t xml:space="preserve">How to create directories and files on an EXT4 </w:t>
-      </w:r>
-      <w:proofErr w:type="spellStart"/>
-      <w:r>
-        <w:t>filesystem</w:t>
-      </w:r>
-      <w:proofErr w:type="spellEnd"/>
+        <w:t>How to create directories and files on an EXT4 filesystem</w:t>
+      </w:r>
     </w:p>
     <w:p>
       <w:pPr>
@@ -558,13 +537,8 @@
         <w:jc w:val="both"/>
       </w:pPr>
       <w:r>
-        <w:t xml:space="preserve">How to create directories and files on the Hadoop Distributed </w:t>
-      </w:r>
-      <w:proofErr w:type="spellStart"/>
-      <w:r>
-        <w:t>Filesystem</w:t>
-      </w:r>
-      <w:proofErr w:type="spellEnd"/>
+        <w:t>How to create directories and files on the Hadoop Distributed Filesystem</w:t>
+      </w:r>
     </w:p>
     <w:p>
       <w:pPr>
@@ -971,7 +945,15 @@
         <w:rPr>
           <w:bCs/>
         </w:rPr>
-        <w:t>Create the following open TPC ports on 0.0.0.0/0</w:t>
+        <w:t>Create the following open TCP</w:t>
+      </w:r>
+      <w:bookmarkStart w:id="0" w:name="_GoBack"/>
+      <w:bookmarkEnd w:id="0"/>
+      <w:r>
+        <w:rPr>
+          <w:bCs/>
+        </w:rPr>
+        <w:t xml:space="preserve"> ports on 0.0.0.0/0</w:t>
       </w:r>
     </w:p>
     <w:p>
@@ -1478,7 +1460,6 @@
         </w:rPr>
         <w:t xml:space="preserve">Once your instance is launched and your EBS volume is attached, you’ll need to log into it via SSH.  Once you are logged in, type </w:t>
       </w:r>
-      <w:proofErr w:type="spellStart"/>
       <w:r>
         <w:rPr>
           <w:rFonts w:ascii="Consolas" w:hAnsi="Consolas"/>
@@ -1487,7 +1468,6 @@
         </w:rPr>
         <w:t>whoami</w:t>
       </w:r>
-      <w:proofErr w:type="spellEnd"/>
       <w:r>
         <w:rPr>
           <w:rFonts w:ascii="Consolas" w:hAnsi="Consolas"/>
@@ -1508,98 +1488,48 @@
           <w:color w:val="222222"/>
           <w:shd w:val="clear" w:color="auto" w:fill="FFFFFF"/>
         </w:rPr>
-        <w:t xml:space="preserve"> make sure you are the root user.  We now need to determine where our EBS volume has been attached.  Right now, our EBS volume isn’t a </w:t>
-      </w:r>
-      <w:proofErr w:type="spellStart"/>
-      <w:r>
+        <w:t xml:space="preserve"> make sure you are the root user.  We now need to determine where our EBS volume has been attached.  Right now, our EBS volume isn’t a filesystem yet, it’s only a device.  We’ll need to know what device it is in order to make a filesystem.</w:t>
+      </w:r>
+    </w:p>
+    <w:p>
+      <w:pPr>
+        <w:jc w:val="both"/>
         <w:rPr>
           <w:color w:val="222222"/>
           <w:shd w:val="clear" w:color="auto" w:fill="FFFFFF"/>
         </w:rPr>
-        <w:t>filesystem</w:t>
-      </w:r>
-      <w:proofErr w:type="spellEnd"/>
-      <w:r>
+      </w:pPr>
+    </w:p>
+    <w:p>
+      <w:pPr>
+        <w:jc w:val="both"/>
         <w:rPr>
           <w:color w:val="222222"/>
           <w:shd w:val="clear" w:color="auto" w:fill="FFFFFF"/>
         </w:rPr>
-        <w:t xml:space="preserve"> </w:t>
-      </w:r>
-      <w:proofErr w:type="gramStart"/>
+      </w:pPr>
       <w:r>
         <w:rPr>
           <w:color w:val="222222"/>
           <w:shd w:val="clear" w:color="auto" w:fill="FFFFFF"/>
         </w:rPr>
-        <w:t>yet,</w:t>
-      </w:r>
-      <w:proofErr w:type="gramEnd"/>
-      <w:r>
-        <w:rPr>
-          <w:color w:val="222222"/>
-          <w:shd w:val="clear" w:color="auto" w:fill="FFFFFF"/>
-        </w:rPr>
-        <w:t xml:space="preserve"> it’s only a device.  We’ll need to know what device it is in order to make a </w:t>
-      </w:r>
-      <w:proofErr w:type="spellStart"/>
-      <w:r>
-        <w:rPr>
-          <w:color w:val="222222"/>
-          <w:shd w:val="clear" w:color="auto" w:fill="FFFFFF"/>
-        </w:rPr>
-        <w:t>filesystem</w:t>
-      </w:r>
-      <w:proofErr w:type="spellEnd"/>
-      <w:r>
-        <w:rPr>
-          <w:color w:val="222222"/>
-          <w:shd w:val="clear" w:color="auto" w:fill="FFFFFF"/>
-        </w:rPr>
-        <w:t>.</w:t>
-      </w:r>
-    </w:p>
-    <w:p>
-      <w:pPr>
-        <w:jc w:val="both"/>
-        <w:rPr>
-          <w:color w:val="222222"/>
-          <w:shd w:val="clear" w:color="auto" w:fill="FFFFFF"/>
-        </w:rPr>
-      </w:pPr>
-    </w:p>
-    <w:p>
-      <w:pPr>
-        <w:jc w:val="both"/>
-        <w:rPr>
-          <w:color w:val="222222"/>
-          <w:shd w:val="clear" w:color="auto" w:fill="FFFFFF"/>
-        </w:rPr>
-      </w:pPr>
-      <w:r>
-        <w:rPr>
-          <w:color w:val="222222"/>
-          <w:shd w:val="clear" w:color="auto" w:fill="FFFFFF"/>
-        </w:rPr>
         <w:t xml:space="preserve">At the prompt, type </w:t>
       </w:r>
-      <w:proofErr w:type="spellStart"/>
       <w:r>
         <w:rPr>
           <w:rFonts w:ascii="Consolas" w:hAnsi="Consolas"/>
           <w:color w:val="222222"/>
           <w:shd w:val="clear" w:color="auto" w:fill="FFFFFF"/>
         </w:rPr>
-        <w:t>fdisk</w:t>
-      </w:r>
-      <w:proofErr w:type="spellEnd"/>
+        <w:t xml:space="preserve">fdisk </w:t>
+      </w:r>
       <w:r>
         <w:rPr>
           <w:rFonts w:ascii="Consolas" w:hAnsi="Consolas"/>
           <w:color w:val="222222"/>
           <w:shd w:val="clear" w:color="auto" w:fill="FFFFFF"/>
         </w:rPr>
-        <w:t xml:space="preserve"> </w:t>
+        <w:t>-</w:t>
       </w:r>
       <w:r>
         <w:rPr>
@@ -1607,39 +1537,22 @@
           <w:color w:val="222222"/>
           <w:shd w:val="clear" w:color="auto" w:fill="FFFFFF"/>
         </w:rPr>
-        <w:t>-</w:t>
-      </w:r>
-      <w:proofErr w:type="gramStart"/>
+        <w:t>l</w:t>
+      </w:r>
       <w:r>
         <w:rPr>
           <w:rFonts w:ascii="Consolas" w:hAnsi="Consolas"/>
           <w:color w:val="222222"/>
           <w:shd w:val="clear" w:color="auto" w:fill="FFFFFF"/>
         </w:rPr>
-        <w:t>l</w:t>
-      </w:r>
-      <w:r>
-        <w:rPr>
-          <w:rFonts w:ascii="Consolas" w:hAnsi="Consolas"/>
+        <w:t xml:space="preserve">  </w:t>
+      </w:r>
+      <w:r>
+        <w:rPr>
           <w:color w:val="222222"/>
           <w:shd w:val="clear" w:color="auto" w:fill="FFFFFF"/>
         </w:rPr>
-        <w:t xml:space="preserve">  </w:t>
-      </w:r>
-      <w:r>
-        <w:rPr>
-          <w:color w:val="222222"/>
-          <w:shd w:val="clear" w:color="auto" w:fill="FFFFFF"/>
-        </w:rPr>
-        <w:t>You</w:t>
-      </w:r>
-      <w:proofErr w:type="gramEnd"/>
-      <w:r>
-        <w:rPr>
-          <w:color w:val="222222"/>
-          <w:shd w:val="clear" w:color="auto" w:fill="FFFFFF"/>
-        </w:rPr>
-        <w:t xml:space="preserve"> should see a reading like this.</w:t>
+        <w:t>You should see a reading like this.</w:t>
       </w:r>
     </w:p>
     <w:p>
@@ -1660,19 +1573,20 @@
           <w:sz w:val="24"/>
           <w:szCs w:val="24"/>
         </w:rPr>
-        <w:t>Disk /</w:t>
-      </w:r>
-      <w:proofErr w:type="spellStart"/>
-      <w:r>
+        <w:t>Disk /dev/xvdb: 32.2 GB, 32204390400 bytes</w:t>
+      </w:r>
+    </w:p>
+    <w:p>
+      <w:pPr>
+        <w:pStyle w:val="Heading3"/>
+        <w:jc w:val="both"/>
         <w:rPr>
           <w:rFonts w:ascii="Consolas" w:hAnsi="Consolas"/>
           <w:b w:val="0"/>
           <w:sz w:val="24"/>
           <w:szCs w:val="24"/>
         </w:rPr>
-        <w:t>dev</w:t>
-      </w:r>
-      <w:proofErr w:type="spellEnd"/>
+      </w:pPr>
       <w:r>
         <w:rPr>
           <w:rFonts w:ascii="Consolas" w:hAnsi="Consolas"/>
@@ -1680,19 +1594,20 @@
           <w:sz w:val="24"/>
           <w:szCs w:val="24"/>
         </w:rPr>
-        <w:t>/</w:t>
-      </w:r>
-      <w:proofErr w:type="spellStart"/>
-      <w:r>
+        <w:t>255 heads, 63 sectors/track, 3915 cylinders</w:t>
+      </w:r>
+    </w:p>
+    <w:p>
+      <w:pPr>
+        <w:pStyle w:val="Heading3"/>
+        <w:jc w:val="both"/>
         <w:rPr>
           <w:rFonts w:ascii="Consolas" w:hAnsi="Consolas"/>
           <w:b w:val="0"/>
           <w:sz w:val="24"/>
           <w:szCs w:val="24"/>
         </w:rPr>
-        <w:t>xvdb</w:t>
-      </w:r>
-      <w:proofErr w:type="spellEnd"/>
+      </w:pPr>
       <w:r>
         <w:rPr>
           <w:rFonts w:ascii="Consolas" w:hAnsi="Consolas"/>
@@ -1700,7 +1615,7 @@
           <w:sz w:val="24"/>
           <w:szCs w:val="24"/>
         </w:rPr>
-        <w:t>: 32.2 GB, 32204390400 bytes</w:t>
+        <w:t>Units = cylinders of 16065 * 512 = 8225280 bytes</w:t>
       </w:r>
     </w:p>
     <w:p>
@@ -1721,7 +1636,7 @@
           <w:sz w:val="24"/>
           <w:szCs w:val="24"/>
         </w:rPr>
-        <w:t>255 heads, 63 sectors/track, 3915 cylinders</w:t>
+        <w:t>Sector size (logical/physical): 512 bytes / 512 bytes</w:t>
       </w:r>
     </w:p>
     <w:p>
@@ -1742,7 +1657,8 @@
           <w:sz w:val="24"/>
           <w:szCs w:val="24"/>
         </w:rPr>
-        <w:t>Units = cylinders of 16065 * 512 = 8225280 bytes</w:t>
+        <w:lastRenderedPageBreak/>
+        <w:t>I/O size (minimum/optimal): 512 bytes / 512 bytes</w:t>
       </w:r>
     </w:p>
     <w:p>
@@ -1763,7 +1679,7 @@
           <w:sz w:val="24"/>
           <w:szCs w:val="24"/>
         </w:rPr>
-        <w:t>Sector size (logical/physical): 512 bytes / 512 bytes</w:t>
+        <w:t>Disk identifier: 0x00000000</w:t>
       </w:r>
     </w:p>
     <w:p>
@@ -1777,16 +1693,18 @@
           <w:szCs w:val="24"/>
         </w:rPr>
       </w:pPr>
-      <w:r>
+    </w:p>
+    <w:p>
+      <w:pPr>
+        <w:pStyle w:val="Heading3"/>
+        <w:jc w:val="both"/>
         <w:rPr>
           <w:rFonts w:ascii="Consolas" w:hAnsi="Consolas"/>
           <w:b w:val="0"/>
           <w:sz w:val="24"/>
           <w:szCs w:val="24"/>
         </w:rPr>
-        <w:lastRenderedPageBreak/>
-        <w:t>I/O size (minimum/optimal): 512 bytes / 512 bytes</w:t>
-      </w:r>
+      </w:pPr>
     </w:p>
     <w:p>
       <w:pPr>
@@ -1806,7 +1724,7 @@
           <w:sz w:val="24"/>
           <w:szCs w:val="24"/>
         </w:rPr>
-        <w:t>Disk identifier: 0x00000000</w:t>
+        <w:t>Disk /dev/xvdf: 107.4 GB, 107374182400 bytes</w:t>
       </w:r>
     </w:p>
     <w:p>
@@ -1820,18 +1738,15 @@
           <w:szCs w:val="24"/>
         </w:rPr>
       </w:pPr>
-    </w:p>
-    <w:p>
-      <w:pPr>
-        <w:pStyle w:val="Heading3"/>
-        <w:jc w:val="both"/>
+      <w:r>
         <w:rPr>
           <w:rFonts w:ascii="Consolas" w:hAnsi="Consolas"/>
           <w:b w:val="0"/>
           <w:sz w:val="24"/>
           <w:szCs w:val="24"/>
         </w:rPr>
-      </w:pPr>
+        <w:t>255 heads, 63 sectors/track, 13054 cylinders</w:t>
+      </w:r>
     </w:p>
     <w:p>
       <w:pPr>
@@ -1851,19 +1766,20 @@
           <w:sz w:val="24"/>
           <w:szCs w:val="24"/>
         </w:rPr>
-        <w:t>Disk /</w:t>
-      </w:r>
-      <w:proofErr w:type="spellStart"/>
-      <w:r>
+        <w:t>Units = cylinders of 16065 * 512 = 8225280 bytes</w:t>
+      </w:r>
+    </w:p>
+    <w:p>
+      <w:pPr>
+        <w:pStyle w:val="Heading3"/>
+        <w:jc w:val="both"/>
         <w:rPr>
           <w:rFonts w:ascii="Consolas" w:hAnsi="Consolas"/>
           <w:b w:val="0"/>
           <w:sz w:val="24"/>
           <w:szCs w:val="24"/>
         </w:rPr>
-        <w:t>dev</w:t>
-      </w:r>
-      <w:proofErr w:type="spellEnd"/>
+      </w:pPr>
       <w:r>
         <w:rPr>
           <w:rFonts w:ascii="Consolas" w:hAnsi="Consolas"/>
@@ -1871,19 +1787,20 @@
           <w:sz w:val="24"/>
           <w:szCs w:val="24"/>
         </w:rPr>
-        <w:t>/</w:t>
-      </w:r>
-      <w:proofErr w:type="spellStart"/>
-      <w:r>
+        <w:t>Sector size (logical/physical): 512 bytes / 512 bytes</w:t>
+      </w:r>
+    </w:p>
+    <w:p>
+      <w:pPr>
+        <w:pStyle w:val="Heading3"/>
+        <w:jc w:val="both"/>
         <w:rPr>
           <w:rFonts w:ascii="Consolas" w:hAnsi="Consolas"/>
           <w:b w:val="0"/>
           <w:sz w:val="24"/>
           <w:szCs w:val="24"/>
         </w:rPr>
-        <w:t>xvdf</w:t>
-      </w:r>
-      <w:proofErr w:type="spellEnd"/>
+      </w:pPr>
       <w:r>
         <w:rPr>
           <w:rFonts w:ascii="Consolas" w:hAnsi="Consolas"/>
@@ -1891,7 +1808,7 @@
           <w:sz w:val="24"/>
           <w:szCs w:val="24"/>
         </w:rPr>
-        <w:t>: 107.4 GB, 107374182400 bytes</w:t>
+        <w:t>I/O size (minimum/optimal): 512 bytes / 512 bytes</w:t>
       </w:r>
     </w:p>
     <w:p>
@@ -1912,160 +1829,30 @@
           <w:sz w:val="24"/>
           <w:szCs w:val="24"/>
         </w:rPr>
-        <w:t>255 heads, 63 sectors/track, 13054 cylinders</w:t>
-      </w:r>
-    </w:p>
-    <w:p>
-      <w:pPr>
-        <w:pStyle w:val="Heading3"/>
-        <w:jc w:val="both"/>
+        <w:t>Disk identifier: 0x00000000</w:t>
+      </w:r>
+    </w:p>
+    <w:p>
+      <w:pPr>
+        <w:pStyle w:val="normal0"/>
+      </w:pPr>
+    </w:p>
+    <w:p>
+      <w:pPr>
+        <w:pStyle w:val="normal0"/>
+      </w:pPr>
+      <w:r>
+        <w:t xml:space="preserve">Look for the disk path that has a size matching the EBS volume you created.  Note that your EBS volume is </w:t>
+      </w:r>
+      <w:r>
+        <w:t xml:space="preserve">rarely at /dev/xvdb, as that is default storage provided to the instance by Amazon.  In the case of the example above, the disk is device </w:t>
+      </w:r>
+      <w:r>
         <w:rPr>
           <w:rFonts w:ascii="Consolas" w:hAnsi="Consolas"/>
-          <w:b w:val="0"/>
-          <w:sz w:val="24"/>
-          <w:szCs w:val="24"/>
-        </w:rPr>
-      </w:pPr>
-      <w:r>
-        <w:rPr>
-          <w:rFonts w:ascii="Consolas" w:hAnsi="Consolas"/>
-          <w:b w:val="0"/>
-          <w:sz w:val="24"/>
-          <w:szCs w:val="24"/>
-        </w:rPr>
-        <w:t>Units = cylinders of 16065 * 512 = 8225280 bytes</w:t>
-      </w:r>
-    </w:p>
-    <w:p>
-      <w:pPr>
-        <w:pStyle w:val="Heading3"/>
-        <w:jc w:val="both"/>
-        <w:rPr>
-          <w:rFonts w:ascii="Consolas" w:hAnsi="Consolas"/>
-          <w:b w:val="0"/>
-          <w:sz w:val="24"/>
-          <w:szCs w:val="24"/>
-        </w:rPr>
-      </w:pPr>
-      <w:r>
-        <w:rPr>
-          <w:rFonts w:ascii="Consolas" w:hAnsi="Consolas"/>
-          <w:b w:val="0"/>
-          <w:sz w:val="24"/>
-          <w:szCs w:val="24"/>
-        </w:rPr>
-        <w:t>Sector size (logical/physical): 512 bytes / 512 bytes</w:t>
-      </w:r>
-    </w:p>
-    <w:p>
-      <w:pPr>
-        <w:pStyle w:val="Heading3"/>
-        <w:jc w:val="both"/>
-        <w:rPr>
-          <w:rFonts w:ascii="Consolas" w:hAnsi="Consolas"/>
-          <w:b w:val="0"/>
-          <w:sz w:val="24"/>
-          <w:szCs w:val="24"/>
-        </w:rPr>
-      </w:pPr>
-      <w:r>
-        <w:rPr>
-          <w:rFonts w:ascii="Consolas" w:hAnsi="Consolas"/>
-          <w:b w:val="0"/>
-          <w:sz w:val="24"/>
-          <w:szCs w:val="24"/>
-        </w:rPr>
-        <w:t>I/O size (minimum/optimal): 512 bytes / 512 bytes</w:t>
-      </w:r>
-    </w:p>
-    <w:p>
-      <w:pPr>
-        <w:pStyle w:val="Heading3"/>
-        <w:jc w:val="both"/>
-        <w:rPr>
-          <w:rFonts w:ascii="Consolas" w:hAnsi="Consolas"/>
-          <w:b w:val="0"/>
-          <w:sz w:val="24"/>
-          <w:szCs w:val="24"/>
-        </w:rPr>
-      </w:pPr>
-      <w:r>
-        <w:rPr>
-          <w:rFonts w:ascii="Consolas" w:hAnsi="Consolas"/>
-          <w:b w:val="0"/>
-          <w:sz w:val="24"/>
-          <w:szCs w:val="24"/>
-        </w:rPr>
-        <w:t>Disk identifier: 0x00000000</w:t>
-      </w:r>
-    </w:p>
-    <w:p>
-      <w:pPr>
-        <w:pStyle w:val="normal0"/>
-      </w:pPr>
-    </w:p>
-    <w:p>
-      <w:pPr>
-        <w:pStyle w:val="normal0"/>
-      </w:pPr>
-      <w:r>
-        <w:t xml:space="preserve">Look for the disk path that has a size matching the EBS volume you created.  </w:t>
-      </w:r>
-      <w:proofErr w:type="gramStart"/>
-      <w:r>
-        <w:t xml:space="preserve">Note that your EBS volume is </w:t>
-      </w:r>
-      <w:r>
-        <w:t>rarely at /</w:t>
-      </w:r>
-      <w:proofErr w:type="spellStart"/>
-      <w:r>
-        <w:t>dev</w:t>
-      </w:r>
-      <w:proofErr w:type="spellEnd"/>
-      <w:r>
-        <w:t>/</w:t>
-      </w:r>
-      <w:proofErr w:type="spellStart"/>
-      <w:r>
-        <w:t>xvdb</w:t>
-      </w:r>
-      <w:proofErr w:type="spellEnd"/>
-      <w:r>
-        <w:t>, as that is default storage provided to the instance by Amazon.</w:t>
-      </w:r>
-      <w:proofErr w:type="gramEnd"/>
-      <w:r>
-        <w:t xml:space="preserve">  In the case of the example above, the disk is device </w:t>
-      </w:r>
-      <w:r>
-        <w:rPr>
-          <w:rFonts w:ascii="Consolas" w:hAnsi="Consolas"/>
-        </w:rPr>
-        <w:t>/</w:t>
-      </w:r>
-      <w:proofErr w:type="spellStart"/>
-      <w:r>
-        <w:rPr>
-          <w:rFonts w:ascii="Consolas" w:hAnsi="Consolas"/>
-        </w:rPr>
-        <w:t>dev</w:t>
-      </w:r>
-      <w:proofErr w:type="spellEnd"/>
-      <w:r>
-        <w:rPr>
-          <w:rFonts w:ascii="Consolas" w:hAnsi="Consolas"/>
-        </w:rPr>
-        <w:t>/</w:t>
-      </w:r>
-      <w:proofErr w:type="spellStart"/>
-      <w:r>
-        <w:rPr>
-          <w:rFonts w:ascii="Consolas" w:hAnsi="Consolas"/>
-        </w:rPr>
-        <w:t>xvdf</w:t>
-      </w:r>
-      <w:proofErr w:type="spellEnd"/>
+        </w:rPr>
+        <w:t>/dev/xvdf</w:t>
+      </w:r>
       <w:r>
         <w:rPr>
           <w:rFonts w:ascii="Consolas" w:hAnsi="Consolas"/>
@@ -2099,23 +1886,7 @@
         <w:jc w:val="both"/>
       </w:pPr>
       <w:r>
-        <w:t xml:space="preserve">The process of creating a </w:t>
-      </w:r>
-      <w:proofErr w:type="spellStart"/>
-      <w:r>
-        <w:t>filesystem</w:t>
-      </w:r>
-      <w:proofErr w:type="spellEnd"/>
-      <w:r>
-        <w:t xml:space="preserve">, mounting it, formatting it for HDFS, setting up </w:t>
-      </w:r>
-      <w:proofErr w:type="spellStart"/>
-      <w:r>
-        <w:t>PostgreSQL</w:t>
-      </w:r>
-      <w:proofErr w:type="spellEnd"/>
-      <w:r>
-        <w:t xml:space="preserve"> and the host of other tasks necessary to create the UCB W205 environment can be very time consuming.  As such, we have created a setup script designed to simplify the process.  You are </w:t>
+        <w:t xml:space="preserve">The process of creating a filesystem, mounting it, formatting it for HDFS, setting up PostgreSQL and the host of other tasks necessary to create the UCB W205 environment can be very time consuming.  As such, we have created a setup script designed to simplify the process.  You are </w:t>
       </w:r>
       <w:r>
         <w:rPr>
@@ -2156,14 +1927,12 @@
       <w:r>
         <w:t xml:space="preserve">Type: </w:t>
       </w:r>
-      <w:proofErr w:type="spellStart"/>
       <w:r>
         <w:rPr>
           <w:rFonts w:ascii="Consolas" w:hAnsi="Consolas"/>
         </w:rPr>
         <w:t>ls</w:t>
       </w:r>
-      <w:proofErr w:type="spellEnd"/>
       <w:r>
         <w:rPr>
           <w:rFonts w:ascii="Consolas" w:hAnsi="Consolas"/>
@@ -2218,33 +1987,11 @@
       <w:r>
         <w:t xml:space="preserve">Type: </w:t>
       </w:r>
-      <w:proofErr w:type="spellStart"/>
       <w:r>
         <w:rPr>
           <w:rFonts w:ascii="Consolas" w:hAnsi="Consolas"/>
         </w:rPr>
-        <w:t>chmod</w:t>
-      </w:r>
-      <w:proofErr w:type="spellEnd"/>
-      <w:r>
-        <w:rPr>
-          <w:rFonts w:ascii="Consolas" w:hAnsi="Consolas"/>
-        </w:rPr>
-        <w:t xml:space="preserve"> </w:t>
-      </w:r>
-      <w:proofErr w:type="spellStart"/>
-      <w:r>
-        <w:rPr>
-          <w:rFonts w:ascii="Consolas" w:hAnsi="Consolas"/>
-        </w:rPr>
-        <w:t>a+rwx</w:t>
-      </w:r>
-      <w:proofErr w:type="spellEnd"/>
-      <w:r>
-        <w:rPr>
-          <w:rFonts w:ascii="Consolas" w:hAnsi="Consolas"/>
-        </w:rPr>
-        <w:t xml:space="preserve"> /data</w:t>
+        <w:t>chmod a+rwx /data</w:t>
       </w:r>
     </w:p>
     <w:p>
@@ -2317,25 +2064,13 @@
           <w:szCs w:val="18"/>
         </w:rPr>
       </w:pPr>
-      <w:proofErr w:type="spellStart"/>
-      <w:proofErr w:type="gramStart"/>
       <w:r>
         <w:rPr>
           <w:rFonts w:ascii="Consolas" w:hAnsi="Consolas"/>
           <w:sz w:val="18"/>
           <w:szCs w:val="18"/>
         </w:rPr>
-        <w:t>wget</w:t>
-      </w:r>
-      <w:proofErr w:type="spellEnd"/>
-      <w:proofErr w:type="gramEnd"/>
-      <w:r>
-        <w:rPr>
-          <w:rFonts w:ascii="Consolas" w:hAnsi="Consolas"/>
-          <w:sz w:val="18"/>
-          <w:szCs w:val="18"/>
-        </w:rPr>
-        <w:t xml:space="preserve"> </w:t>
+        <w:t xml:space="preserve">wget </w:t>
       </w:r>
       <w:hyperlink r:id="rId11" w:tooltip="https://s3.amazonaws.com/ucbdatasciencew205/setup_ucb_complete_plus_postgres.sh" w:history="1">
         <w:r>
@@ -2360,40 +2095,16 @@
         <w:spacing w:after="240"/>
         <w:jc w:val="both"/>
       </w:pPr>
-      <w:bookmarkStart w:id="0" w:name="_GoBack"/>
       <w:r>
         <w:t xml:space="preserve">Type: </w:t>
       </w:r>
-      <w:proofErr w:type="spellStart"/>
       <w:r>
         <w:rPr>
           <w:rFonts w:ascii="Consolas" w:hAnsi="Consolas"/>
         </w:rPr>
-        <w:t>chmod</w:t>
-      </w:r>
-      <w:proofErr w:type="spellEnd"/>
-      <w:r>
-        <w:rPr>
-          <w:rFonts w:ascii="Consolas" w:hAnsi="Consolas"/>
-        </w:rPr>
-        <w:t xml:space="preserve"> +</w:t>
-      </w:r>
-      <w:proofErr w:type="gramStart"/>
-      <w:r>
-        <w:rPr>
-          <w:rFonts w:ascii="Consolas" w:hAnsi="Consolas"/>
-        </w:rPr>
-        <w:t>x ./</w:t>
-      </w:r>
-      <w:proofErr w:type="gramEnd"/>
-      <w:r>
-        <w:rPr>
-          <w:rFonts w:ascii="Consolas" w:hAnsi="Consolas"/>
-        </w:rPr>
-        <w:t>setup_ucb_complete_plus_postgres.sh</w:t>
-      </w:r>
-    </w:p>
-    <w:bookmarkEnd w:id="0"/>
+        <w:t>chmod +x ./setup_ucb_complete_plus_postgres.sh</w:t>
+      </w:r>
+    </w:p>
     <w:p>
       <w:pPr>
         <w:pStyle w:val="normal0"/>
@@ -2432,19 +2143,11 @@
         <w:ind w:left="720"/>
         <w:jc w:val="both"/>
       </w:pPr>
-      <w:proofErr w:type="gramStart"/>
       <w:r>
         <w:rPr>
           <w:rFonts w:ascii="Consolas" w:hAnsi="Consolas"/>
         </w:rPr>
-        <w:t>./</w:t>
-      </w:r>
-      <w:proofErr w:type="gramEnd"/>
-      <w:r>
-        <w:rPr>
-          <w:rFonts w:ascii="Consolas" w:hAnsi="Consolas"/>
-        </w:rPr>
-        <w:t>setup_ucb_complete_plus_postgres.sh</w:t>
+        <w:t>./setup_ucb_complete_plus_postgres.sh</w:t>
       </w:r>
       <w:r>
         <w:t xml:space="preserve"> &lt;the device path from step 2&gt;</w:t>
@@ -2536,11 +2239,9 @@
         <w:spacing w:after="240"/>
         <w:jc w:val="both"/>
       </w:pPr>
-      <w:proofErr w:type="spellStart"/>
       <w:r>
         <w:t>PostgreSQL</w:t>
       </w:r>
-      <w:proofErr w:type="spellEnd"/>
     </w:p>
     <w:p>
       <w:pPr>
@@ -2575,15 +2276,7 @@
     </w:p>
     <w:p>
       <w:r>
-        <w:t xml:space="preserve">For the final part of the lab, we’ll begin to interact with HDFS, the Hadoop Distributed </w:t>
-      </w:r>
-      <w:proofErr w:type="spellStart"/>
-      <w:r>
-        <w:t>Filesystem</w:t>
-      </w:r>
-      <w:proofErr w:type="spellEnd"/>
-      <w:r>
-        <w:t>.  We’re going to place a file in HDFS, then examine it’s characteristics.  First, we’re going to change from the root user to the w205 user.  It is generally bad practice to work as the root user, unless you’re configuring or installing things.  In the future, try to do most of your work as the w205 user.</w:t>
+        <w:t>For the final part of the lab, we’ll begin to interact with HDFS, the Hadoop Distributed Filesystem.  We’re going to place a file in HDFS, then examine it’s characteristics.  First, we’re going to change from the root user to the w205 user.  It is generally bad practice to work as the root user, unless you’re configuring or installing things.  In the future, try to do most of your work as the w205 user.</w:t>
       </w:r>
     </w:p>
     <w:p/>
@@ -2598,19 +2291,11 @@
       <w:r>
         <w:t xml:space="preserve">Change to the w205 user.  Type: </w:t>
       </w:r>
-      <w:proofErr w:type="spellStart"/>
       <w:r>
         <w:rPr>
           <w:rFonts w:ascii="Consolas" w:hAnsi="Consolas"/>
         </w:rPr>
-        <w:t>su</w:t>
-      </w:r>
-      <w:proofErr w:type="spellEnd"/>
-      <w:r>
-        <w:rPr>
-          <w:rFonts w:ascii="Consolas" w:hAnsi="Consolas"/>
-        </w:rPr>
-        <w:t xml:space="preserve"> - w205</w:t>
+        <w:t>su - w205</w:t>
       </w:r>
     </w:p>
     <w:p>
@@ -2624,14 +2309,12 @@
       <w:r>
         <w:t xml:space="preserve">Find out where you are.  Type: </w:t>
       </w:r>
-      <w:proofErr w:type="spellStart"/>
       <w:r>
         <w:rPr>
           <w:rFonts w:ascii="Consolas" w:hAnsi="Consolas"/>
         </w:rPr>
         <w:t>pwd</w:t>
       </w:r>
-      <w:proofErr w:type="spellEnd"/>
     </w:p>
     <w:p>
       <w:pPr>
@@ -2656,28 +2339,12 @@
       <w:r>
         <w:t xml:space="preserve">List the contents of the directory.  Type: </w:t>
       </w:r>
-      <w:proofErr w:type="spellStart"/>
       <w:r>
         <w:rPr>
           <w:rFonts w:ascii="Consolas" w:hAnsi="Consolas"/>
         </w:rPr>
-        <w:t>ls</w:t>
-      </w:r>
-      <w:proofErr w:type="spellEnd"/>
-      <w:r>
-        <w:rPr>
-          <w:rFonts w:ascii="Consolas" w:hAnsi="Consolas"/>
-        </w:rPr>
-        <w:t xml:space="preserve"> –</w:t>
-      </w:r>
-      <w:proofErr w:type="spellStart"/>
-      <w:r>
-        <w:rPr>
-          <w:rFonts w:ascii="Consolas" w:hAnsi="Consolas"/>
-        </w:rPr>
-        <w:t>alF</w:t>
-      </w:r>
-      <w:proofErr w:type="spellEnd"/>
+        <w:t>ls –alF</w:t>
+      </w:r>
     </w:p>
     <w:p>
       <w:pPr>
@@ -2694,23 +2361,7 @@
     <w:p/>
     <w:p>
       <w:r>
-        <w:t xml:space="preserve">We interact with HDFS the same way we interact with a Linux </w:t>
-      </w:r>
-      <w:proofErr w:type="spellStart"/>
-      <w:r>
-        <w:t>filesystem</w:t>
-      </w:r>
-      <w:proofErr w:type="spellEnd"/>
-      <w:r>
-        <w:t xml:space="preserve">, but via the </w:t>
-      </w:r>
-      <w:proofErr w:type="spellStart"/>
-      <w:r>
-        <w:t>hdfs</w:t>
-      </w:r>
-      <w:proofErr w:type="spellEnd"/>
-      <w:r>
-        <w:t xml:space="preserve"> program.</w:t>
+        <w:t>We interact with HDFS the same way we interact with a Linux filesystem, but via the hdfs program.</w:t>
       </w:r>
     </w:p>
     <w:p>
@@ -2725,47 +2376,11 @@
         <w:lastRenderedPageBreak/>
         <w:t xml:space="preserve">List the directories in HDFS under /user.  Type: </w:t>
       </w:r>
-      <w:proofErr w:type="spellStart"/>
       <w:r>
         <w:rPr>
           <w:rFonts w:ascii="Consolas" w:hAnsi="Consolas"/>
         </w:rPr>
-        <w:t>hdfs</w:t>
-      </w:r>
-      <w:proofErr w:type="spellEnd"/>
-      <w:r>
-        <w:rPr>
-          <w:rFonts w:ascii="Consolas" w:hAnsi="Consolas"/>
-        </w:rPr>
-        <w:t xml:space="preserve"> </w:t>
-      </w:r>
-      <w:proofErr w:type="spellStart"/>
-      <w:r>
-        <w:rPr>
-          <w:rFonts w:ascii="Consolas" w:hAnsi="Consolas"/>
-        </w:rPr>
-        <w:t>dfs</w:t>
-      </w:r>
-      <w:proofErr w:type="spellEnd"/>
-      <w:r>
-        <w:rPr>
-          <w:rFonts w:ascii="Consolas" w:hAnsi="Consolas"/>
-        </w:rPr>
-        <w:t xml:space="preserve"> -</w:t>
-      </w:r>
-      <w:proofErr w:type="spellStart"/>
-      <w:r>
-        <w:rPr>
-          <w:rFonts w:ascii="Consolas" w:hAnsi="Consolas"/>
-        </w:rPr>
-        <w:t>ls</w:t>
-      </w:r>
-      <w:proofErr w:type="spellEnd"/>
-      <w:r>
-        <w:rPr>
-          <w:rFonts w:ascii="Consolas" w:hAnsi="Consolas"/>
-        </w:rPr>
-        <w:t xml:space="preserve"> /user</w:t>
+        <w:t>hdfs dfs -ls /user</w:t>
       </w:r>
     </w:p>
     <w:p>
@@ -2797,33 +2412,11 @@
       <w:r>
         <w:t xml:space="preserve"> the derby.log file into HDFS.  Type: </w:t>
       </w:r>
-      <w:proofErr w:type="spellStart"/>
       <w:r>
         <w:rPr>
           <w:rFonts w:ascii="Consolas" w:hAnsi="Consolas"/>
         </w:rPr>
-        <w:t>hdfs</w:t>
-      </w:r>
-      <w:proofErr w:type="spellEnd"/>
-      <w:r>
-        <w:rPr>
-          <w:rFonts w:ascii="Consolas" w:hAnsi="Consolas"/>
-        </w:rPr>
-        <w:t xml:space="preserve"> </w:t>
-      </w:r>
-      <w:proofErr w:type="spellStart"/>
-      <w:r>
-        <w:rPr>
-          <w:rFonts w:ascii="Consolas" w:hAnsi="Consolas"/>
-        </w:rPr>
-        <w:t>dfs</w:t>
-      </w:r>
-      <w:proofErr w:type="spellEnd"/>
-      <w:r>
-        <w:rPr>
-          <w:rFonts w:ascii="Consolas" w:hAnsi="Consolas"/>
-        </w:rPr>
-        <w:t xml:space="preserve"> -put derby.log /user/w205</w:t>
+        <w:t>hdfs dfs -put derby.log /user/w205</w:t>
       </w:r>
     </w:p>
     <w:p>
@@ -2840,47 +2433,11 @@
       <w:r>
         <w:t xml:space="preserve">List the contents of /user/w205.  Type: </w:t>
       </w:r>
-      <w:proofErr w:type="spellStart"/>
       <w:r>
         <w:rPr>
           <w:rFonts w:ascii="Consolas" w:hAnsi="Consolas"/>
         </w:rPr>
-        <w:t>hdfs</w:t>
-      </w:r>
-      <w:proofErr w:type="spellEnd"/>
-      <w:r>
-        <w:rPr>
-          <w:rFonts w:ascii="Consolas" w:hAnsi="Consolas"/>
-        </w:rPr>
-        <w:t xml:space="preserve"> </w:t>
-      </w:r>
-      <w:proofErr w:type="spellStart"/>
-      <w:r>
-        <w:rPr>
-          <w:rFonts w:ascii="Consolas" w:hAnsi="Consolas"/>
-        </w:rPr>
-        <w:t>dfs</w:t>
-      </w:r>
-      <w:proofErr w:type="spellEnd"/>
-      <w:r>
-        <w:rPr>
-          <w:rFonts w:ascii="Consolas" w:hAnsi="Consolas"/>
-        </w:rPr>
-        <w:t xml:space="preserve"> -</w:t>
-      </w:r>
-      <w:proofErr w:type="spellStart"/>
-      <w:r>
-        <w:rPr>
-          <w:rFonts w:ascii="Consolas" w:hAnsi="Consolas"/>
-        </w:rPr>
-        <w:t>ls</w:t>
-      </w:r>
-      <w:proofErr w:type="spellEnd"/>
-      <w:r>
-        <w:rPr>
-          <w:rFonts w:ascii="Consolas" w:hAnsi="Consolas"/>
-        </w:rPr>
-        <w:t xml:space="preserve"> /user/w205</w:t>
+        <w:t>hdfs dfs -ls /user/w205</w:t>
       </w:r>
     </w:p>
     <w:p>
@@ -2904,15 +2461,7 @@
         <w:t>http://&lt;your</w:t>
       </w:r>
       <w:r>
-        <w:t xml:space="preserve"> ec2 hostname&gt;</w:t>
-      </w:r>
-      <w:proofErr w:type="gramStart"/>
-      <w:r>
-        <w:t>:50070</w:t>
-      </w:r>
-      <w:proofErr w:type="gramEnd"/>
-      <w:r>
-        <w:t xml:space="preserve">  This may not work behind certain firewalls.</w:t>
+        <w:t xml:space="preserve"> ec2 hostname&gt;:50070  This may not work behind certain firewalls.</w:t>
       </w:r>
     </w:p>
     <w:p/>
@@ -2942,15 +2491,7 @@
     <w:p/>
     <w:p>
       <w:r>
-        <w:t xml:space="preserve">Once your submission is complete, you’ll want to shutdown HDFS, Hadoop and </w:t>
-      </w:r>
-      <w:proofErr w:type="spellStart"/>
-      <w:r>
-        <w:t>PostgreSQL</w:t>
-      </w:r>
-      <w:proofErr w:type="spellEnd"/>
-      <w:r>
-        <w:t xml:space="preserve"> gracefully.  As the root user, do the following:</w:t>
+        <w:t>Once your submission is complete, you’ll want to shutdown HDFS, Hadoop and PostgreSQL gracefully.  As the root user, do the following:</w:t>
       </w:r>
     </w:p>
     <w:p>
@@ -3110,63 +2651,11 @@
           <w:rFonts w:eastAsia="Arial"/>
         </w:rPr>
       </w:pPr>
-      <w:proofErr w:type="spellStart"/>
-      <w:proofErr w:type="gramStart"/>
       <w:r>
         <w:rPr>
           <w:rFonts w:ascii="Consolas" w:eastAsia="Arial" w:hAnsi="Consolas"/>
         </w:rPr>
-        <w:t>sudo</w:t>
-      </w:r>
-      <w:proofErr w:type="spellEnd"/>
-      <w:proofErr w:type="gramEnd"/>
-      <w:r>
-        <w:rPr>
-          <w:rFonts w:ascii="Consolas" w:eastAsia="Arial" w:hAnsi="Consolas"/>
-        </w:rPr>
-        <w:t xml:space="preserve"> -u </w:t>
-      </w:r>
-      <w:proofErr w:type="spellStart"/>
-      <w:r>
-        <w:rPr>
-          <w:rFonts w:ascii="Consolas" w:eastAsia="Arial" w:hAnsi="Consolas"/>
-        </w:rPr>
-        <w:t>hdfs</w:t>
-      </w:r>
-      <w:proofErr w:type="spellEnd"/>
-      <w:r>
-        <w:rPr>
-          <w:rFonts w:ascii="Consolas" w:eastAsia="Arial" w:hAnsi="Consolas"/>
-        </w:rPr>
-        <w:t xml:space="preserve"> </w:t>
-      </w:r>
-      <w:proofErr w:type="spellStart"/>
-      <w:r>
-        <w:rPr>
-          <w:rFonts w:ascii="Consolas" w:eastAsia="Arial" w:hAnsi="Consolas"/>
-        </w:rPr>
-        <w:t>hdfs</w:t>
-      </w:r>
-      <w:proofErr w:type="spellEnd"/>
-      <w:r>
-        <w:rPr>
-          <w:rFonts w:ascii="Consolas" w:eastAsia="Arial" w:hAnsi="Consolas"/>
-        </w:rPr>
-        <w:t xml:space="preserve"> </w:t>
-      </w:r>
-      <w:proofErr w:type="spellStart"/>
-      <w:r>
-        <w:rPr>
-          <w:rFonts w:ascii="Consolas" w:eastAsia="Arial" w:hAnsi="Consolas"/>
-        </w:rPr>
-        <w:t>dfsadmin</w:t>
-      </w:r>
-      <w:proofErr w:type="spellEnd"/>
-      <w:r>
-        <w:rPr>
-          <w:rFonts w:ascii="Consolas" w:eastAsia="Arial" w:hAnsi="Consolas"/>
-        </w:rPr>
-        <w:t xml:space="preserve"> -report</w:t>
+        <w:t>sudo -u hdfs hdfs dfsadmin -report</w:t>
       </w:r>
     </w:p>
     <w:p>
@@ -3192,21 +2681,7 @@
         <w:rPr>
           <w:rFonts w:eastAsia="Arial"/>
         </w:rPr>
-        <w:t xml:space="preserve">How many live </w:t>
-      </w:r>
-      <w:proofErr w:type="spellStart"/>
-      <w:r>
-        <w:rPr>
-          <w:rFonts w:eastAsia="Arial"/>
-        </w:rPr>
-        <w:t>datanodes</w:t>
-      </w:r>
-      <w:proofErr w:type="spellEnd"/>
-      <w:r>
-        <w:rPr>
-          <w:rFonts w:eastAsia="Arial"/>
-        </w:rPr>
-        <w:t xml:space="preserve"> are there?</w:t>
+        <w:t>How many live datanodes are there?</w:t>
       </w:r>
     </w:p>
     <w:p>

</xml_diff>